<commit_message>
adding 5th and 6th script
</commit_message>
<xml_diff>
--- a/Homework-6/shell_scripting.docx
+++ b/Homework-6/shell_scripting.docx
@@ -26,6 +26,9 @@
     </w:p>
     <w:p>
       <w:r>
+        <w:rPr>
+          <w:noProof/>
+        </w:rPr>
         <w:drawing>
           <wp:inline distT="0" distB="0" distL="0" distR="0" wp14:anchorId="19225F74" wp14:editId="4F1DC64C">
             <wp:extent cx="5943600" cy="1406525"/>
@@ -84,6 +87,9 @@
     <w:p/>
     <w:p>
       <w:r>
+        <w:rPr>
+          <w:noProof/>
+        </w:rPr>
         <w:drawing>
           <wp:inline distT="0" distB="0" distL="0" distR="0" wp14:anchorId="3784BFD3" wp14:editId="02F59F21">
             <wp:extent cx="5943600" cy="1043940"/>
@@ -160,6 +166,9 @@
     <w:p/>
     <w:p>
       <w:r>
+        <w:rPr>
+          <w:noProof/>
+        </w:rPr>
         <w:drawing>
           <wp:inline distT="0" distB="0" distL="0" distR="0" wp14:anchorId="1FE38B02" wp14:editId="28FA6F78">
             <wp:extent cx="5943600" cy="1594485"/>
@@ -258,6 +267,9 @@
     </w:p>
     <w:p>
       <w:r>
+        <w:rPr>
+          <w:noProof/>
+        </w:rPr>
         <w:drawing>
           <wp:inline distT="0" distB="0" distL="0" distR="0" wp14:anchorId="57F978E5" wp14:editId="27F5004A">
             <wp:extent cx="5943600" cy="2956560"/>
@@ -295,6 +307,119 @@
         </w:drawing>
       </w:r>
     </w:p>
+    <w:p/>
+    <w:p/>
+    <w:p>
+      <w:pPr>
+        <w:rPr>
+          <w:sz w:val="28"/>
+          <w:szCs w:val="28"/>
+        </w:rPr>
+      </w:pPr>
+      <w:r>
+        <w:rPr>
+          <w:sz w:val="28"/>
+          <w:szCs w:val="28"/>
+          <w:shd w:val="clear" w:color="auto" w:fill="FAF9F8"/>
+        </w:rPr>
+        <w:t>5. Use arguments in a script.  Total number of arguments should be three.</w:t>
+      </w:r>
+    </w:p>
+    <w:p>
+      <w:r>
+        <w:drawing>
+          <wp:inline distT="0" distB="0" distL="0" distR="0" wp14:anchorId="1503247C" wp14:editId="6E18D42B">
+            <wp:extent cx="5943600" cy="1931670"/>
+            <wp:effectExtent l="0" t="0" r="0" b="0"/>
+            <wp:docPr id="2" name="Picture 2"/>
+            <wp:cNvGraphicFramePr>
+              <a:graphicFrameLocks xmlns:a="http://schemas.openxmlformats.org/drawingml/2006/main" noChangeAspect="1"/>
+            </wp:cNvGraphicFramePr>
+            <a:graphic xmlns:a="http://schemas.openxmlformats.org/drawingml/2006/main">
+              <a:graphicData uri="http://schemas.openxmlformats.org/drawingml/2006/picture">
+                <pic:pic xmlns:pic="http://schemas.openxmlformats.org/drawingml/2006/picture">
+                  <pic:nvPicPr>
+                    <pic:cNvPr id="1" name=""/>
+                    <pic:cNvPicPr/>
+                  </pic:nvPicPr>
+                  <pic:blipFill>
+                    <a:blip r:embed="rId9"/>
+                    <a:stretch>
+                      <a:fillRect/>
+                    </a:stretch>
+                  </pic:blipFill>
+                  <pic:spPr>
+                    <a:xfrm>
+                      <a:off x="0" y="0"/>
+                      <a:ext cx="5943600" cy="1931670"/>
+                    </a:xfrm>
+                    <a:prstGeom prst="rect">
+                      <a:avLst/>
+                    </a:prstGeom>
+                  </pic:spPr>
+                </pic:pic>
+              </a:graphicData>
+            </a:graphic>
+          </wp:inline>
+        </w:drawing>
+      </w:r>
+    </w:p>
+    <w:p/>
+    <w:p/>
+    <w:p/>
+    <w:p/>
+    <w:p/>
+    <w:p>
+      <w:r>
+        <w:rPr>
+          <w:sz w:val="30"/>
+          <w:szCs w:val="30"/>
+          <w:shd w:val="clear" w:color="auto" w:fill="FAF9F8"/>
+        </w:rPr>
+        <w:lastRenderedPageBreak/>
+        <w:t>6. Write a script that till output your name out of a variable and will display the server uptime</w:t>
+      </w:r>
+    </w:p>
+    <w:p>
+      <w:r>
+        <w:drawing>
+          <wp:inline distT="0" distB="0" distL="0" distR="0" wp14:anchorId="4F281C82" wp14:editId="394B984A">
+            <wp:extent cx="5943600" cy="1757680"/>
+            <wp:effectExtent l="0" t="0" r="0" b="0"/>
+            <wp:docPr id="6" name="Picture 6"/>
+            <wp:cNvGraphicFramePr>
+              <a:graphicFrameLocks xmlns:a="http://schemas.openxmlformats.org/drawingml/2006/main" noChangeAspect="1"/>
+            </wp:cNvGraphicFramePr>
+            <a:graphic xmlns:a="http://schemas.openxmlformats.org/drawingml/2006/main">
+              <a:graphicData uri="http://schemas.openxmlformats.org/drawingml/2006/picture">
+                <pic:pic xmlns:pic="http://schemas.openxmlformats.org/drawingml/2006/picture">
+                  <pic:nvPicPr>
+                    <pic:cNvPr id="1" name=""/>
+                    <pic:cNvPicPr/>
+                  </pic:nvPicPr>
+                  <pic:blipFill>
+                    <a:blip r:embed="rId10"/>
+                    <a:stretch>
+                      <a:fillRect/>
+                    </a:stretch>
+                  </pic:blipFill>
+                  <pic:spPr>
+                    <a:xfrm>
+                      <a:off x="0" y="0"/>
+                      <a:ext cx="5943600" cy="1757680"/>
+                    </a:xfrm>
+                    <a:prstGeom prst="rect">
+                      <a:avLst/>
+                    </a:prstGeom>
+                  </pic:spPr>
+                </pic:pic>
+              </a:graphicData>
+            </a:graphic>
+          </wp:inline>
+        </w:drawing>
+      </w:r>
+    </w:p>
+    <w:p/>
     <w:sectPr>
       <w:pgSz w:w="12240" w:h="15840"/>
       <w:pgMar w:top="1440" w:right="1440" w:bottom="1440" w:left="1440" w:header="708" w:footer="708" w:gutter="0"/>

</xml_diff>